<commit_message>
Done some work on lab 4
</commit_message>
<xml_diff>
--- a/Lab4/Lab4.docx
+++ b/Lab4/Lab4.docx
@@ -1,6 +1,6 @@
 
 <file path=word/document.xml><?xml version="1.0" encoding="utf-8"?>
-<w:document xmlns:wpc="http://schemas.microsoft.com/office/word/2010/wordprocessingCanvas" xmlns:cx="http://schemas.microsoft.com/office/drawing/2014/chartex" xmlns:cx1="http://schemas.microsoft.com/office/drawing/2015/9/8/chartex" xmlns:cx2="http://schemas.microsoft.com/office/drawing/2015/10/21/chartex" xmlns:cx3="http://schemas.microsoft.com/office/drawing/2016/5/9/chartex" xmlns:cx4="http://schemas.microsoft.com/office/drawing/2016/5/10/chartex" xmlns:cx5="http://schemas.microsoft.com/office/drawing/2016/5/11/chartex" xmlns:cx6="http://schemas.microsoft.com/office/drawing/2016/5/12/chartex" xmlns:cx7="http://schemas.microsoft.com/office/drawing/2016/5/13/chartex" xmlns:cx8="http://schemas.microsoft.com/office/drawing/2016/5/14/chartex" xmlns:mc="http://schemas.openxmlformats.org/markup-compatibility/2006" xmlns:aink="http://schemas.microsoft.com/office/drawing/2016/ink" xmlns:am3d="http://schemas.microsoft.com/office/drawing/2017/model3d" xmlns:o="urn:schemas-microsoft-com:office:office" xmlns:r="http://schemas.openxmlformats.org/officeDocument/2006/relationships" xmlns:m="http://schemas.openxmlformats.org/officeDocument/2006/math" xmlns:v="urn:schemas-microsoft-com:vml" xmlns:wp14="http://schemas.microsoft.com/office/word/2010/wordprocessingDrawing" xmlns:wp="http://schemas.openxmlformats.org/drawingml/2006/wordprocessingDrawing" xmlns:w10="urn:schemas-microsoft-com:office:word" xmlns:w="http://schemas.openxmlformats.org/wordprocessingml/2006/main" xmlns:w14="http://schemas.microsoft.com/office/word/2010/wordml" xmlns:w15="http://schemas.microsoft.com/office/word/2012/wordml" xmlns:w16cex="http://schemas.microsoft.com/office/word/2018/wordml/cex" xmlns:w16cid="http://schemas.microsoft.com/office/word/2016/wordml/cid" xmlns:w16="http://schemas.microsoft.com/office/word/2018/wordml" xmlns:w16sdtdh="http://schemas.microsoft.com/office/word/2020/wordml/sdtdatahash" xmlns:w16se="http://schemas.microsoft.com/office/word/2015/wordml/symex" xmlns:wpg="http://schemas.microsoft.com/office/word/2010/wordprocessingGroup" xmlns:wpi="http://schemas.microsoft.com/office/word/2010/wordprocessingInk" xmlns:wne="http://schemas.microsoft.com/office/word/2006/wordml" xmlns:wps="http://schemas.microsoft.com/office/word/2010/wordprocessingShape" mc:Ignorable="w14 w15 w16se w16cid w16 w16cex w16sdtdh wp14">
+<w:document xmlns:wpc="http://schemas.microsoft.com/office/word/2010/wordprocessingCanvas" xmlns:cx="http://schemas.microsoft.com/office/drawing/2014/chartex" xmlns:cx1="http://schemas.microsoft.com/office/drawing/2015/9/8/chartex" xmlns:cx2="http://schemas.microsoft.com/office/drawing/2015/10/21/chartex" xmlns:cx3="http://schemas.microsoft.com/office/drawing/2016/5/9/chartex" xmlns:cx4="http://schemas.microsoft.com/office/drawing/2016/5/10/chartex" xmlns:cx5="http://schemas.microsoft.com/office/drawing/2016/5/11/chartex" xmlns:cx6="http://schemas.microsoft.com/office/drawing/2016/5/12/chartex" xmlns:cx7="http://schemas.microsoft.com/office/drawing/2016/5/13/chartex" xmlns:cx8="http://schemas.microsoft.com/office/drawing/2016/5/14/chartex" xmlns:mc="http://schemas.openxmlformats.org/markup-compatibility/2006" xmlns:aink="http://schemas.microsoft.com/office/drawing/2016/ink" xmlns:am3d="http://schemas.microsoft.com/office/drawing/2017/model3d" xmlns:o="urn:schemas-microsoft-com:office:office" xmlns:oel="http://schemas.microsoft.com/office/2019/extlst" xmlns:r="http://schemas.openxmlformats.org/officeDocument/2006/relationships" xmlns:m="http://schemas.openxmlformats.org/officeDocument/2006/math" xmlns:v="urn:schemas-microsoft-com:vml" xmlns:wp14="http://schemas.microsoft.com/office/word/2010/wordprocessingDrawing" xmlns:wp="http://schemas.openxmlformats.org/drawingml/2006/wordprocessingDrawing" xmlns:w10="urn:schemas-microsoft-com:office:word" xmlns:w="http://schemas.openxmlformats.org/wordprocessingml/2006/main" xmlns:w14="http://schemas.microsoft.com/office/word/2010/wordml" xmlns:w15="http://schemas.microsoft.com/office/word/2012/wordml" xmlns:w16cex="http://schemas.microsoft.com/office/word/2018/wordml/cex" xmlns:w16cid="http://schemas.microsoft.com/office/word/2016/wordml/cid" xmlns:w16="http://schemas.microsoft.com/office/word/2018/wordml" xmlns:w16sdtdh="http://schemas.microsoft.com/office/word/2020/wordml/sdtdatahash" xmlns:w16se="http://schemas.microsoft.com/office/word/2015/wordml/symex" xmlns:wpg="http://schemas.microsoft.com/office/word/2010/wordprocessingGroup" xmlns:wpi="http://schemas.microsoft.com/office/word/2010/wordprocessingInk" xmlns:wne="http://schemas.microsoft.com/office/word/2006/wordml" xmlns:wps="http://schemas.microsoft.com/office/word/2010/wordprocessingShape" mc:Ignorable="w14 w15 w16se w16cid w16 w16cex w16sdtdh wp14">
   <w:body>
     <w:p>
       <w:pPr>
@@ -362,7 +362,6 @@
           <w:lang w:val="en-IE"/>
         </w:rPr>
       </w:pPr>
-      <w:proofErr w:type="spellStart"/>
       <w:r>
         <w:rPr>
           <w:rFonts w:asciiTheme="majorHAnsi" w:hAnsiTheme="majorHAnsi" w:cstheme="majorHAnsi"/>
@@ -371,7 +370,6 @@
         </w:rPr>
         <w:t>Boid</w:t>
       </w:r>
-      <w:proofErr w:type="spellEnd"/>
     </w:p>
     <w:p>
       <w:pPr>
@@ -474,7 +472,7 @@
         <w:pStyle w:val="NormalWeb"/>
         <w:numPr>
           <w:ilvl w:val="0"/>
-          <w:numId w:val="3"/>
+          <w:numId w:val="4"/>
         </w:numPr>
         <w:spacing w:before="2"/>
         <w:jc w:val="both"/>
@@ -491,55 +489,15 @@
           <w:sz w:val="28"/>
           <w:lang w:val="en-IE"/>
         </w:rPr>
-        <w:t xml:space="preserve">Modify the code so that </w:t>
-      </w:r>
-      <w:r>
-        <w:rPr>
-          <w:rFonts w:asciiTheme="majorHAnsi" w:hAnsiTheme="majorHAnsi" w:cstheme="majorHAnsi"/>
-          <w:sz w:val="28"/>
-          <w:lang w:val="en-IE"/>
-        </w:rPr>
-        <w:t>15</w:t>
-      </w:r>
-      <w:r>
-        <w:rPr>
-          <w:rFonts w:asciiTheme="majorHAnsi" w:hAnsiTheme="majorHAnsi" w:cstheme="majorHAnsi"/>
-          <w:sz w:val="28"/>
-          <w:lang w:val="en-IE"/>
-        </w:rPr>
-        <w:t xml:space="preserve">0, </w:t>
-      </w:r>
-      <w:r>
-        <w:rPr>
-          <w:rFonts w:asciiTheme="majorHAnsi" w:hAnsiTheme="majorHAnsi" w:cstheme="majorHAnsi"/>
-          <w:sz w:val="28"/>
-          <w:lang w:val="en-IE"/>
-        </w:rPr>
-        <w:t>2</w:t>
-      </w:r>
-      <w:r>
-        <w:rPr>
-          <w:rFonts w:asciiTheme="majorHAnsi" w:hAnsiTheme="majorHAnsi" w:cstheme="majorHAnsi"/>
-          <w:sz w:val="28"/>
-          <w:lang w:val="en-IE"/>
-        </w:rPr>
-        <w:t xml:space="preserve">00, </w:t>
-      </w:r>
-      <w:r>
-        <w:rPr>
-          <w:rFonts w:asciiTheme="majorHAnsi" w:hAnsiTheme="majorHAnsi" w:cstheme="majorHAnsi"/>
-          <w:sz w:val="28"/>
-          <w:lang w:val="en-IE"/>
-        </w:rPr>
-        <w:t>25</w:t>
-      </w:r>
-      <w:r>
-        <w:rPr>
-          <w:rFonts w:asciiTheme="majorHAnsi" w:hAnsiTheme="majorHAnsi" w:cstheme="majorHAnsi"/>
-          <w:sz w:val="28"/>
-          <w:lang w:val="en-IE"/>
-        </w:rPr>
-        <w:t>0 characters are produced and see how the program reacts.</w:t>
+        <w:t xml:space="preserve">The flock </w:t>
+      </w:r>
+      <w:r>
+        <w:rPr>
+          <w:rFonts w:asciiTheme="majorHAnsi" w:hAnsiTheme="majorHAnsi" w:cstheme="majorHAnsi"/>
+          <w:sz w:val="28"/>
+          <w:lang w:val="en-IE"/>
+        </w:rPr>
+        <w:t>just moves in one direction they are all together and don’t split up or collide with each other</w:t>
       </w:r>
     </w:p>
     <w:p>
@@ -564,31 +522,88 @@
           <w:sz w:val="28"/>
           <w:lang w:val="en-IE"/>
         </w:rPr>
-        <w:t xml:space="preserve">Pressing the </w:t>
-      </w:r>
-      <w:r>
-        <w:rPr>
-          <w:rFonts w:asciiTheme="majorHAnsi" w:hAnsiTheme="majorHAnsi" w:cstheme="majorHAnsi"/>
-          <w:sz w:val="28"/>
-          <w:lang w:val="en-IE"/>
-        </w:rPr>
-        <w:t>right-hand</w:t>
-      </w:r>
-      <w:r>
-        <w:rPr>
-          <w:rFonts w:asciiTheme="majorHAnsi" w:hAnsiTheme="majorHAnsi" w:cstheme="majorHAnsi"/>
-          <w:sz w:val="28"/>
-          <w:lang w:val="en-IE"/>
-        </w:rPr>
-        <w:t xml:space="preserve"> mouse introduces a predator. Observe how the flock respond.</w:t>
-      </w:r>
-      <w:r>
-        <w:rPr>
-          <w:rFonts w:asciiTheme="majorHAnsi" w:hAnsiTheme="majorHAnsi" w:cstheme="majorHAnsi"/>
-          <w:sz w:val="28"/>
-          <w:lang w:val="en-IE"/>
-        </w:rPr>
-        <w:t xml:space="preserve"> Check to see how this is implemented in the code.</w:t>
+        <w:t xml:space="preserve">Modify the code so that </w:t>
+      </w:r>
+      <w:r>
+        <w:rPr>
+          <w:rFonts w:asciiTheme="majorHAnsi" w:hAnsiTheme="majorHAnsi" w:cstheme="majorHAnsi"/>
+          <w:sz w:val="28"/>
+          <w:lang w:val="en-IE"/>
+        </w:rPr>
+        <w:t>15</w:t>
+      </w:r>
+      <w:r>
+        <w:rPr>
+          <w:rFonts w:asciiTheme="majorHAnsi" w:hAnsiTheme="majorHAnsi" w:cstheme="majorHAnsi"/>
+          <w:sz w:val="28"/>
+          <w:lang w:val="en-IE"/>
+        </w:rPr>
+        <w:t xml:space="preserve">0, </w:t>
+      </w:r>
+      <w:r>
+        <w:rPr>
+          <w:rFonts w:asciiTheme="majorHAnsi" w:hAnsiTheme="majorHAnsi" w:cstheme="majorHAnsi"/>
+          <w:sz w:val="28"/>
+          <w:lang w:val="en-IE"/>
+        </w:rPr>
+        <w:t>2</w:t>
+      </w:r>
+      <w:r>
+        <w:rPr>
+          <w:rFonts w:asciiTheme="majorHAnsi" w:hAnsiTheme="majorHAnsi" w:cstheme="majorHAnsi"/>
+          <w:sz w:val="28"/>
+          <w:lang w:val="en-IE"/>
+        </w:rPr>
+        <w:t xml:space="preserve">00, </w:t>
+      </w:r>
+      <w:r>
+        <w:rPr>
+          <w:rFonts w:asciiTheme="majorHAnsi" w:hAnsiTheme="majorHAnsi" w:cstheme="majorHAnsi"/>
+          <w:sz w:val="28"/>
+          <w:lang w:val="en-IE"/>
+        </w:rPr>
+        <w:t>25</w:t>
+      </w:r>
+      <w:r>
+        <w:rPr>
+          <w:rFonts w:asciiTheme="majorHAnsi" w:hAnsiTheme="majorHAnsi" w:cstheme="majorHAnsi"/>
+          <w:sz w:val="28"/>
+          <w:lang w:val="en-IE"/>
+        </w:rPr>
+        <w:t>0 characters are produced and see how the program reacts.</w:t>
+      </w:r>
+    </w:p>
+    <w:p>
+      <w:pPr>
+        <w:pStyle w:val="NormalWeb"/>
+        <w:numPr>
+          <w:ilvl w:val="0"/>
+          <w:numId w:val="4"/>
+        </w:numPr>
+        <w:spacing w:before="2"/>
+        <w:jc w:val="both"/>
+        <w:outlineLvl w:val="0"/>
+        <w:rPr>
+          <w:rFonts w:asciiTheme="majorHAnsi" w:hAnsiTheme="majorHAnsi" w:cstheme="majorHAnsi"/>
+          <w:sz w:val="28"/>
+          <w:lang w:val="en-IE"/>
+        </w:rPr>
+      </w:pPr>
+      <w:r>
+        <w:rPr>
+          <w:rFonts w:asciiTheme="majorHAnsi" w:hAnsiTheme="majorHAnsi" w:cstheme="majorHAnsi"/>
+          <w:sz w:val="28"/>
+          <w:lang w:val="en-IE"/>
+        </w:rPr>
+        <w:t>The more boids, the slower the program runs. The</w:t>
+      </w:r>
+      <w:r>
+        <w:rPr>
+          <w:rFonts w:asciiTheme="majorHAnsi" w:hAnsiTheme="majorHAnsi" w:cstheme="majorHAnsi"/>
+          <w:sz w:val="28"/>
+          <w:lang w:val="en-IE"/>
+        </w:rPr>
+        <w:t xml:space="preserve"> flocks get much, much bigger</w:t>
       </w:r>
     </w:p>
     <w:p>
@@ -613,57 +628,56 @@
           <w:sz w:val="28"/>
           <w:lang w:val="en-IE"/>
         </w:rPr>
-        <w:t xml:space="preserve">Can you improve the code so that </w:t>
-      </w:r>
-      <w:r>
-        <w:rPr>
-          <w:rFonts w:asciiTheme="majorHAnsi" w:hAnsiTheme="majorHAnsi" w:cstheme="majorHAnsi"/>
-          <w:sz w:val="28"/>
-          <w:lang w:val="en-IE"/>
-        </w:rPr>
-        <w:t xml:space="preserve">the flocking </w:t>
-      </w:r>
-      <w:r>
-        <w:rPr>
-          <w:rFonts w:asciiTheme="majorHAnsi" w:hAnsiTheme="majorHAnsi" w:cstheme="majorHAnsi"/>
-          <w:sz w:val="28"/>
-          <w:lang w:val="en-IE"/>
-        </w:rPr>
-        <w:t>runs more fluidly at higher number</w:t>
-      </w:r>
-      <w:r>
-        <w:rPr>
-          <w:rFonts w:asciiTheme="majorHAnsi" w:hAnsiTheme="majorHAnsi" w:cstheme="majorHAnsi"/>
-          <w:sz w:val="28"/>
-          <w:lang w:val="en-IE"/>
-        </w:rPr>
-        <w:t>s of</w:t>
-      </w:r>
-      <w:r>
-        <w:rPr>
-          <w:rFonts w:asciiTheme="majorHAnsi" w:hAnsiTheme="majorHAnsi" w:cstheme="majorHAnsi"/>
-          <w:sz w:val="28"/>
-          <w:lang w:val="en-IE"/>
-        </w:rPr>
-        <w:t xml:space="preserve"> </w:t>
-      </w:r>
-      <w:proofErr w:type="spellStart"/>
-      <w:r>
-        <w:rPr>
-          <w:rFonts w:asciiTheme="majorHAnsi" w:hAnsiTheme="majorHAnsi" w:cstheme="majorHAnsi"/>
-          <w:sz w:val="28"/>
-          <w:lang w:val="en-IE"/>
-        </w:rPr>
-        <w:t>boids</w:t>
-      </w:r>
-      <w:proofErr w:type="spellEnd"/>
-      <w:r>
-        <w:rPr>
-          <w:rFonts w:asciiTheme="majorHAnsi" w:hAnsiTheme="majorHAnsi" w:cstheme="majorHAnsi"/>
-          <w:sz w:val="28"/>
-          <w:lang w:val="en-IE"/>
-        </w:rPr>
-        <w:t>?</w:t>
+        <w:t xml:space="preserve">Pressing the </w:t>
+      </w:r>
+      <w:r>
+        <w:rPr>
+          <w:rFonts w:asciiTheme="majorHAnsi" w:hAnsiTheme="majorHAnsi" w:cstheme="majorHAnsi"/>
+          <w:sz w:val="28"/>
+          <w:lang w:val="en-IE"/>
+        </w:rPr>
+        <w:t>right-hand</w:t>
+      </w:r>
+      <w:r>
+        <w:rPr>
+          <w:rFonts w:asciiTheme="majorHAnsi" w:hAnsiTheme="majorHAnsi" w:cstheme="majorHAnsi"/>
+          <w:sz w:val="28"/>
+          <w:lang w:val="en-IE"/>
+        </w:rPr>
+        <w:t xml:space="preserve"> mouse introduces a predator. Observe how the flock respond.</w:t>
+      </w:r>
+      <w:r>
+        <w:rPr>
+          <w:rFonts w:asciiTheme="majorHAnsi" w:hAnsiTheme="majorHAnsi" w:cstheme="majorHAnsi"/>
+          <w:sz w:val="28"/>
+          <w:lang w:val="en-IE"/>
+        </w:rPr>
+        <w:t xml:space="preserve"> Check to see how this is implemented in the code.</w:t>
+      </w:r>
+    </w:p>
+    <w:p>
+      <w:pPr>
+        <w:pStyle w:val="NormalWeb"/>
+        <w:numPr>
+          <w:ilvl w:val="0"/>
+          <w:numId w:val="4"/>
+        </w:numPr>
+        <w:spacing w:before="2"/>
+        <w:jc w:val="both"/>
+        <w:outlineLvl w:val="0"/>
+        <w:rPr>
+          <w:rFonts w:asciiTheme="majorHAnsi" w:hAnsiTheme="majorHAnsi" w:cstheme="majorHAnsi"/>
+          <w:sz w:val="28"/>
+          <w:lang w:val="en-IE"/>
+        </w:rPr>
+      </w:pPr>
+      <w:r>
+        <w:rPr>
+          <w:rFonts w:asciiTheme="majorHAnsi" w:hAnsiTheme="majorHAnsi" w:cstheme="majorHAnsi"/>
+          <w:sz w:val="28"/>
+          <w:lang w:val="en-IE"/>
+        </w:rPr>
+        <w:t>When the predator is spawned, the flock scatters and runs away from the predator</w:t>
       </w:r>
     </w:p>
     <w:p>
@@ -688,115 +702,39 @@
           <w:sz w:val="28"/>
           <w:lang w:val="en-IE"/>
         </w:rPr>
-        <w:t xml:space="preserve">I have written the shell of a </w:t>
-      </w:r>
-      <w:proofErr w:type="gramStart"/>
-      <w:r>
-        <w:rPr>
-          <w:rFonts w:asciiTheme="majorHAnsi" w:hAnsiTheme="majorHAnsi" w:cstheme="majorHAnsi"/>
-          <w:sz w:val="28"/>
-          <w:lang w:val="en-IE"/>
-        </w:rPr>
-        <w:t>swarm(</w:t>
-      </w:r>
-      <w:proofErr w:type="gramEnd"/>
-      <w:r>
-        <w:rPr>
-          <w:rFonts w:asciiTheme="majorHAnsi" w:hAnsiTheme="majorHAnsi" w:cstheme="majorHAnsi"/>
-          <w:sz w:val="28"/>
-          <w:lang w:val="en-IE"/>
-        </w:rPr>
-        <w:t xml:space="preserve">) method as part of the </w:t>
-      </w:r>
-      <w:proofErr w:type="spellStart"/>
-      <w:r>
-        <w:rPr>
-          <w:rFonts w:asciiTheme="majorHAnsi" w:hAnsiTheme="majorHAnsi" w:cstheme="majorHAnsi"/>
-          <w:sz w:val="28"/>
-          <w:lang w:val="en-IE"/>
-        </w:rPr>
-        <w:t>boid</w:t>
-      </w:r>
-      <w:proofErr w:type="spellEnd"/>
-      <w:r>
-        <w:rPr>
-          <w:rFonts w:asciiTheme="majorHAnsi" w:hAnsiTheme="majorHAnsi" w:cstheme="majorHAnsi"/>
-          <w:sz w:val="28"/>
-          <w:lang w:val="en-IE"/>
-        </w:rPr>
-        <w:t xml:space="preserve"> class, called via the </w:t>
-      </w:r>
-      <w:proofErr w:type="spellStart"/>
-      <w:r>
-        <w:rPr>
-          <w:rFonts w:asciiTheme="majorHAnsi" w:hAnsiTheme="majorHAnsi" w:cstheme="majorHAnsi"/>
-          <w:sz w:val="28"/>
-          <w:lang w:val="en-IE"/>
-        </w:rPr>
-        <w:t>flock.swarming</w:t>
-      </w:r>
-      <w:proofErr w:type="spellEnd"/>
-      <w:r>
-        <w:rPr>
-          <w:rFonts w:asciiTheme="majorHAnsi" w:hAnsiTheme="majorHAnsi" w:cstheme="majorHAnsi"/>
-          <w:sz w:val="28"/>
-          <w:lang w:val="en-IE"/>
-        </w:rPr>
-        <w:t xml:space="preserve">() method. When the user presses the Space Bar the flock behaviour toggles between </w:t>
-      </w:r>
-      <w:r>
-        <w:rPr>
-          <w:rFonts w:asciiTheme="majorHAnsi" w:hAnsiTheme="majorHAnsi" w:cstheme="majorHAnsi"/>
-          <w:b/>
-          <w:sz w:val="28"/>
-          <w:lang w:val="en-IE"/>
-        </w:rPr>
-        <w:t>flocking</w:t>
-      </w:r>
-      <w:r>
-        <w:rPr>
-          <w:rFonts w:asciiTheme="majorHAnsi" w:hAnsiTheme="majorHAnsi" w:cstheme="majorHAnsi"/>
-          <w:sz w:val="28"/>
-          <w:lang w:val="en-IE"/>
-        </w:rPr>
-        <w:t xml:space="preserve"> and </w:t>
-      </w:r>
-      <w:r>
-        <w:rPr>
-          <w:rFonts w:asciiTheme="majorHAnsi" w:hAnsiTheme="majorHAnsi" w:cstheme="majorHAnsi"/>
-          <w:b/>
-          <w:sz w:val="28"/>
-          <w:lang w:val="en-IE"/>
-        </w:rPr>
-        <w:t>swarming</w:t>
-      </w:r>
-      <w:r>
-        <w:rPr>
-          <w:rFonts w:asciiTheme="majorHAnsi" w:hAnsiTheme="majorHAnsi" w:cstheme="majorHAnsi"/>
-          <w:sz w:val="28"/>
-          <w:lang w:val="en-IE"/>
-        </w:rPr>
-        <w:t xml:space="preserve">. Fill in the rest of the </w:t>
-      </w:r>
-      <w:proofErr w:type="spellStart"/>
-      <w:proofErr w:type="gramStart"/>
-      <w:r>
-        <w:rPr>
-          <w:rFonts w:asciiTheme="majorHAnsi" w:hAnsiTheme="majorHAnsi" w:cstheme="majorHAnsi"/>
-          <w:sz w:val="28"/>
-          <w:lang w:val="en-IE"/>
-        </w:rPr>
-        <w:t>boid.swarm</w:t>
-      </w:r>
-      <w:proofErr w:type="spellEnd"/>
-      <w:proofErr w:type="gramEnd"/>
-      <w:r>
-        <w:rPr>
-          <w:rFonts w:asciiTheme="majorHAnsi" w:hAnsiTheme="majorHAnsi" w:cstheme="majorHAnsi"/>
-          <w:sz w:val="28"/>
-          <w:lang w:val="en-IE"/>
-        </w:rPr>
-        <w:t>() method to implement the Lenard-Jones potential function.</w:t>
+        <w:t xml:space="preserve">Can you improve the code so that </w:t>
+      </w:r>
+      <w:r>
+        <w:rPr>
+          <w:rFonts w:asciiTheme="majorHAnsi" w:hAnsiTheme="majorHAnsi" w:cstheme="majorHAnsi"/>
+          <w:sz w:val="28"/>
+          <w:lang w:val="en-IE"/>
+        </w:rPr>
+        <w:t xml:space="preserve">the flocking </w:t>
+      </w:r>
+      <w:r>
+        <w:rPr>
+          <w:rFonts w:asciiTheme="majorHAnsi" w:hAnsiTheme="majorHAnsi" w:cstheme="majorHAnsi"/>
+          <w:sz w:val="28"/>
+          <w:lang w:val="en-IE"/>
+        </w:rPr>
+        <w:t>runs more fluidly at higher number</w:t>
+      </w:r>
+      <w:r>
+        <w:rPr>
+          <w:rFonts w:asciiTheme="majorHAnsi" w:hAnsiTheme="majorHAnsi" w:cstheme="majorHAnsi"/>
+          <w:sz w:val="28"/>
+          <w:lang w:val="en-IE"/>
+        </w:rPr>
+        <w:t>s of</w:t>
+      </w:r>
+      <w:r>
+        <w:rPr>
+          <w:rFonts w:asciiTheme="majorHAnsi" w:hAnsiTheme="majorHAnsi" w:cstheme="majorHAnsi"/>
+          <w:sz w:val="28"/>
+          <w:lang w:val="en-IE"/>
+        </w:rPr>
+        <w:t xml:space="preserve"> boids?</w:t>
       </w:r>
     </w:p>
     <w:p>
@@ -821,6 +759,65 @@
           <w:sz w:val="28"/>
           <w:lang w:val="en-IE"/>
         </w:rPr>
+        <w:t xml:space="preserve">I have written the shell of a swarm() method as part of the boid class, called via the flock.swarming() method. When the user presses the Space Bar the flock behaviour toggles between </w:t>
+      </w:r>
+      <w:r>
+        <w:rPr>
+          <w:rFonts w:asciiTheme="majorHAnsi" w:hAnsiTheme="majorHAnsi" w:cstheme="majorHAnsi"/>
+          <w:b/>
+          <w:sz w:val="28"/>
+          <w:lang w:val="en-IE"/>
+        </w:rPr>
+        <w:t>flocking</w:t>
+      </w:r>
+      <w:r>
+        <w:rPr>
+          <w:rFonts w:asciiTheme="majorHAnsi" w:hAnsiTheme="majorHAnsi" w:cstheme="majorHAnsi"/>
+          <w:sz w:val="28"/>
+          <w:lang w:val="en-IE"/>
+        </w:rPr>
+        <w:t xml:space="preserve"> and </w:t>
+      </w:r>
+      <w:r>
+        <w:rPr>
+          <w:rFonts w:asciiTheme="majorHAnsi" w:hAnsiTheme="majorHAnsi" w:cstheme="majorHAnsi"/>
+          <w:b/>
+          <w:sz w:val="28"/>
+          <w:lang w:val="en-IE"/>
+        </w:rPr>
+        <w:t>swarming</w:t>
+      </w:r>
+      <w:r>
+        <w:rPr>
+          <w:rFonts w:asciiTheme="majorHAnsi" w:hAnsiTheme="majorHAnsi" w:cstheme="majorHAnsi"/>
+          <w:sz w:val="28"/>
+          <w:lang w:val="en-IE"/>
+        </w:rPr>
+        <w:t>. Fill in the rest of the boid.swarm() method to implement the Lenard-Jones potential function.</w:t>
+      </w:r>
+    </w:p>
+    <w:p>
+      <w:pPr>
+        <w:pStyle w:val="NormalWeb"/>
+        <w:numPr>
+          <w:ilvl w:val="0"/>
+          <w:numId w:val="3"/>
+        </w:numPr>
+        <w:spacing w:before="2"/>
+        <w:jc w:val="both"/>
+        <w:outlineLvl w:val="0"/>
+        <w:rPr>
+          <w:rFonts w:asciiTheme="majorHAnsi" w:hAnsiTheme="majorHAnsi" w:cstheme="majorHAnsi"/>
+          <w:sz w:val="28"/>
+          <w:lang w:val="en-IE"/>
+        </w:rPr>
+      </w:pPr>
+      <w:r>
+        <w:rPr>
+          <w:rFonts w:asciiTheme="majorHAnsi" w:hAnsiTheme="majorHAnsi" w:cstheme="majorHAnsi"/>
+          <w:sz w:val="28"/>
+          <w:lang w:val="en-IE"/>
+        </w:rPr>
         <w:t>Show me when it is done.</w:t>
       </w:r>
     </w:p>
@@ -855,6 +852,7 @@
         <w:rPr>
           <w:noProof/>
         </w:rPr>
+        <w:lastRenderedPageBreak/>
         <w:drawing>
           <wp:inline distT="0" distB="0" distL="0" distR="0" wp14:anchorId="4CC0E682" wp14:editId="4DDE8CC0">
             <wp:extent cx="3594483" cy="2814762"/>
@@ -905,7 +903,7 @@
 </file>
 
 <file path=word/endnotes.xml><?xml version="1.0" encoding="utf-8"?>
-<w:endnotes xmlns:wpc="http://schemas.microsoft.com/office/word/2010/wordprocessingCanvas" xmlns:cx="http://schemas.microsoft.com/office/drawing/2014/chartex" xmlns:cx1="http://schemas.microsoft.com/office/drawing/2015/9/8/chartex" xmlns:cx2="http://schemas.microsoft.com/office/drawing/2015/10/21/chartex" xmlns:cx3="http://schemas.microsoft.com/office/drawing/2016/5/9/chartex" xmlns:cx4="http://schemas.microsoft.com/office/drawing/2016/5/10/chartex" xmlns:cx5="http://schemas.microsoft.com/office/drawing/2016/5/11/chartex" xmlns:cx6="http://schemas.microsoft.com/office/drawing/2016/5/12/chartex" xmlns:cx7="http://schemas.microsoft.com/office/drawing/2016/5/13/chartex" xmlns:cx8="http://schemas.microsoft.com/office/drawing/2016/5/14/chartex" xmlns:mc="http://schemas.openxmlformats.org/markup-compatibility/2006" xmlns:aink="http://schemas.microsoft.com/office/drawing/2016/ink" xmlns:am3d="http://schemas.microsoft.com/office/drawing/2017/model3d" xmlns:o="urn:schemas-microsoft-com:office:office" xmlns:r="http://schemas.openxmlformats.org/officeDocument/2006/relationships" xmlns:m="http://schemas.openxmlformats.org/officeDocument/2006/math" xmlns:v="urn:schemas-microsoft-com:vml" xmlns:wp14="http://schemas.microsoft.com/office/word/2010/wordprocessingDrawing" xmlns:wp="http://schemas.openxmlformats.org/drawingml/2006/wordprocessingDrawing" xmlns:w10="urn:schemas-microsoft-com:office:word" xmlns:w="http://schemas.openxmlformats.org/wordprocessingml/2006/main" xmlns:w14="http://schemas.microsoft.com/office/word/2010/wordml" xmlns:w15="http://schemas.microsoft.com/office/word/2012/wordml" xmlns:w16cex="http://schemas.microsoft.com/office/word/2018/wordml/cex" xmlns:w16cid="http://schemas.microsoft.com/office/word/2016/wordml/cid" xmlns:w16="http://schemas.microsoft.com/office/word/2018/wordml" xmlns:w16sdtdh="http://schemas.microsoft.com/office/word/2020/wordml/sdtdatahash" xmlns:w16se="http://schemas.microsoft.com/office/word/2015/wordml/symex" xmlns:wpg="http://schemas.microsoft.com/office/word/2010/wordprocessingGroup" xmlns:wpi="http://schemas.microsoft.com/office/word/2010/wordprocessingInk" xmlns:wne="http://schemas.microsoft.com/office/word/2006/wordml" xmlns:wps="http://schemas.microsoft.com/office/word/2010/wordprocessingShape" mc:Ignorable="w14 w15 w16se w16cid w16 w16cex w16sdtdh wp14">
+<w:endnotes xmlns:wpc="http://schemas.microsoft.com/office/word/2010/wordprocessingCanvas" xmlns:cx="http://schemas.microsoft.com/office/drawing/2014/chartex" xmlns:cx1="http://schemas.microsoft.com/office/drawing/2015/9/8/chartex" xmlns:cx2="http://schemas.microsoft.com/office/drawing/2015/10/21/chartex" xmlns:cx3="http://schemas.microsoft.com/office/drawing/2016/5/9/chartex" xmlns:cx4="http://schemas.microsoft.com/office/drawing/2016/5/10/chartex" xmlns:cx5="http://schemas.microsoft.com/office/drawing/2016/5/11/chartex" xmlns:cx6="http://schemas.microsoft.com/office/drawing/2016/5/12/chartex" xmlns:cx7="http://schemas.microsoft.com/office/drawing/2016/5/13/chartex" xmlns:cx8="http://schemas.microsoft.com/office/drawing/2016/5/14/chartex" xmlns:mc="http://schemas.openxmlformats.org/markup-compatibility/2006" xmlns:aink="http://schemas.microsoft.com/office/drawing/2016/ink" xmlns:am3d="http://schemas.microsoft.com/office/drawing/2017/model3d" xmlns:o="urn:schemas-microsoft-com:office:office" xmlns:oel="http://schemas.microsoft.com/office/2019/extlst" xmlns:r="http://schemas.openxmlformats.org/officeDocument/2006/relationships" xmlns:m="http://schemas.openxmlformats.org/officeDocument/2006/math" xmlns:v="urn:schemas-microsoft-com:vml" xmlns:wp14="http://schemas.microsoft.com/office/word/2010/wordprocessingDrawing" xmlns:wp="http://schemas.openxmlformats.org/drawingml/2006/wordprocessingDrawing" xmlns:w10="urn:schemas-microsoft-com:office:word" xmlns:w="http://schemas.openxmlformats.org/wordprocessingml/2006/main" xmlns:w14="http://schemas.microsoft.com/office/word/2010/wordml" xmlns:w15="http://schemas.microsoft.com/office/word/2012/wordml" xmlns:w16cex="http://schemas.microsoft.com/office/word/2018/wordml/cex" xmlns:w16cid="http://schemas.microsoft.com/office/word/2016/wordml/cid" xmlns:w16="http://schemas.microsoft.com/office/word/2018/wordml" xmlns:w16sdtdh="http://schemas.microsoft.com/office/word/2020/wordml/sdtdatahash" xmlns:w16se="http://schemas.microsoft.com/office/word/2015/wordml/symex" xmlns:wpg="http://schemas.microsoft.com/office/word/2010/wordprocessingGroup" xmlns:wpi="http://schemas.microsoft.com/office/word/2010/wordprocessingInk" xmlns:wne="http://schemas.microsoft.com/office/word/2006/wordml" xmlns:wps="http://schemas.microsoft.com/office/word/2010/wordprocessingShape" mc:Ignorable="w14 w15 w16se w16cid w16 w16cex w16sdtdh wp14">
   <w:endnote w:type="separator" w:id="-1">
     <w:p>
       <w:r>
@@ -924,7 +922,7 @@
 </file>
 
 <file path=word/footer1.xml><?xml version="1.0" encoding="utf-8"?>
-<w:ftr xmlns:wpc="http://schemas.microsoft.com/office/word/2010/wordprocessingCanvas" xmlns:cx="http://schemas.microsoft.com/office/drawing/2014/chartex" xmlns:cx1="http://schemas.microsoft.com/office/drawing/2015/9/8/chartex" xmlns:cx2="http://schemas.microsoft.com/office/drawing/2015/10/21/chartex" xmlns:cx3="http://schemas.microsoft.com/office/drawing/2016/5/9/chartex" xmlns:cx4="http://schemas.microsoft.com/office/drawing/2016/5/10/chartex" xmlns:cx5="http://schemas.microsoft.com/office/drawing/2016/5/11/chartex" xmlns:cx6="http://schemas.microsoft.com/office/drawing/2016/5/12/chartex" xmlns:cx7="http://schemas.microsoft.com/office/drawing/2016/5/13/chartex" xmlns:cx8="http://schemas.microsoft.com/office/drawing/2016/5/14/chartex" xmlns:mc="http://schemas.openxmlformats.org/markup-compatibility/2006" xmlns:aink="http://schemas.microsoft.com/office/drawing/2016/ink" xmlns:am3d="http://schemas.microsoft.com/office/drawing/2017/model3d" xmlns:o="urn:schemas-microsoft-com:office:office" xmlns:r="http://schemas.openxmlformats.org/officeDocument/2006/relationships" xmlns:m="http://schemas.openxmlformats.org/officeDocument/2006/math" xmlns:v="urn:schemas-microsoft-com:vml" xmlns:wp14="http://schemas.microsoft.com/office/word/2010/wordprocessingDrawing" xmlns:wp="http://schemas.openxmlformats.org/drawingml/2006/wordprocessingDrawing" xmlns:w10="urn:schemas-microsoft-com:office:word" xmlns:w="http://schemas.openxmlformats.org/wordprocessingml/2006/main" xmlns:w14="http://schemas.microsoft.com/office/word/2010/wordml" xmlns:w15="http://schemas.microsoft.com/office/word/2012/wordml" xmlns:w16cex="http://schemas.microsoft.com/office/word/2018/wordml/cex" xmlns:w16cid="http://schemas.microsoft.com/office/word/2016/wordml/cid" xmlns:w16="http://schemas.microsoft.com/office/word/2018/wordml" xmlns:w16sdtdh="http://schemas.microsoft.com/office/word/2020/wordml/sdtdatahash" xmlns:w16se="http://schemas.microsoft.com/office/word/2015/wordml/symex" xmlns:wpg="http://schemas.microsoft.com/office/word/2010/wordprocessingGroup" xmlns:wpi="http://schemas.microsoft.com/office/word/2010/wordprocessingInk" xmlns:wne="http://schemas.microsoft.com/office/word/2006/wordml" xmlns:wps="http://schemas.microsoft.com/office/word/2010/wordprocessingShape" mc:Ignorable="w14 w15 w16se w16cid w16 w16cex w16sdtdh wp14">
+<w:ftr xmlns:wpc="http://schemas.microsoft.com/office/word/2010/wordprocessingCanvas" xmlns:cx="http://schemas.microsoft.com/office/drawing/2014/chartex" xmlns:cx1="http://schemas.microsoft.com/office/drawing/2015/9/8/chartex" xmlns:cx2="http://schemas.microsoft.com/office/drawing/2015/10/21/chartex" xmlns:cx3="http://schemas.microsoft.com/office/drawing/2016/5/9/chartex" xmlns:cx4="http://schemas.microsoft.com/office/drawing/2016/5/10/chartex" xmlns:cx5="http://schemas.microsoft.com/office/drawing/2016/5/11/chartex" xmlns:cx6="http://schemas.microsoft.com/office/drawing/2016/5/12/chartex" xmlns:cx7="http://schemas.microsoft.com/office/drawing/2016/5/13/chartex" xmlns:cx8="http://schemas.microsoft.com/office/drawing/2016/5/14/chartex" xmlns:mc="http://schemas.openxmlformats.org/markup-compatibility/2006" xmlns:aink="http://schemas.microsoft.com/office/drawing/2016/ink" xmlns:am3d="http://schemas.microsoft.com/office/drawing/2017/model3d" xmlns:o="urn:schemas-microsoft-com:office:office" xmlns:oel="http://schemas.microsoft.com/office/2019/extlst" xmlns:r="http://schemas.openxmlformats.org/officeDocument/2006/relationships" xmlns:m="http://schemas.openxmlformats.org/officeDocument/2006/math" xmlns:v="urn:schemas-microsoft-com:vml" xmlns:wp14="http://schemas.microsoft.com/office/word/2010/wordprocessingDrawing" xmlns:wp="http://schemas.openxmlformats.org/drawingml/2006/wordprocessingDrawing" xmlns:w10="urn:schemas-microsoft-com:office:word" xmlns:w="http://schemas.openxmlformats.org/wordprocessingml/2006/main" xmlns:w14="http://schemas.microsoft.com/office/word/2010/wordml" xmlns:w15="http://schemas.microsoft.com/office/word/2012/wordml" xmlns:w16cex="http://schemas.microsoft.com/office/word/2018/wordml/cex" xmlns:w16cid="http://schemas.microsoft.com/office/word/2016/wordml/cid" xmlns:w16="http://schemas.microsoft.com/office/word/2018/wordml" xmlns:w16sdtdh="http://schemas.microsoft.com/office/word/2020/wordml/sdtdatahash" xmlns:w16se="http://schemas.microsoft.com/office/word/2015/wordml/symex" xmlns:wpg="http://schemas.microsoft.com/office/word/2010/wordprocessingGroup" xmlns:wpi="http://schemas.microsoft.com/office/word/2010/wordprocessingInk" xmlns:wne="http://schemas.microsoft.com/office/word/2006/wordml" xmlns:wps="http://schemas.microsoft.com/office/word/2010/wordprocessingShape" mc:Ignorable="w14 w15 w16se w16cid w16 w16cex w16sdtdh wp14">
   <w:sdt>
     <w:sdtPr>
       <w:id w:val="-370456492"/>
@@ -933,7 +931,6 @@
         <w:docPartUnique/>
       </w:docPartObj>
     </w:sdtPr>
-    <w:sdtEndPr/>
     <w:sdtContent>
       <w:sdt>
         <w:sdtPr>
@@ -943,7 +940,6 @@
             <w:docPartUnique/>
           </w:docPartObj>
         </w:sdtPr>
-        <w:sdtEndPr/>
         <w:sdtContent>
           <w:p>
             <w:pPr>
@@ -1042,7 +1038,7 @@
 </file>
 
 <file path=word/footnotes.xml><?xml version="1.0" encoding="utf-8"?>
-<w:footnotes xmlns:wpc="http://schemas.microsoft.com/office/word/2010/wordprocessingCanvas" xmlns:cx="http://schemas.microsoft.com/office/drawing/2014/chartex" xmlns:cx1="http://schemas.microsoft.com/office/drawing/2015/9/8/chartex" xmlns:cx2="http://schemas.microsoft.com/office/drawing/2015/10/21/chartex" xmlns:cx3="http://schemas.microsoft.com/office/drawing/2016/5/9/chartex" xmlns:cx4="http://schemas.microsoft.com/office/drawing/2016/5/10/chartex" xmlns:cx5="http://schemas.microsoft.com/office/drawing/2016/5/11/chartex" xmlns:cx6="http://schemas.microsoft.com/office/drawing/2016/5/12/chartex" xmlns:cx7="http://schemas.microsoft.com/office/drawing/2016/5/13/chartex" xmlns:cx8="http://schemas.microsoft.com/office/drawing/2016/5/14/chartex" xmlns:mc="http://schemas.openxmlformats.org/markup-compatibility/2006" xmlns:aink="http://schemas.microsoft.com/office/drawing/2016/ink" xmlns:am3d="http://schemas.microsoft.com/office/drawing/2017/model3d" xmlns:o="urn:schemas-microsoft-com:office:office" xmlns:r="http://schemas.openxmlformats.org/officeDocument/2006/relationships" xmlns:m="http://schemas.openxmlformats.org/officeDocument/2006/math" xmlns:v="urn:schemas-microsoft-com:vml" xmlns:wp14="http://schemas.microsoft.com/office/word/2010/wordprocessingDrawing" xmlns:wp="http://schemas.openxmlformats.org/drawingml/2006/wordprocessingDrawing" xmlns:w10="urn:schemas-microsoft-com:office:word" xmlns:w="http://schemas.openxmlformats.org/wordprocessingml/2006/main" xmlns:w14="http://schemas.microsoft.com/office/word/2010/wordml" xmlns:w15="http://schemas.microsoft.com/office/word/2012/wordml" xmlns:w16cex="http://schemas.microsoft.com/office/word/2018/wordml/cex" xmlns:w16cid="http://schemas.microsoft.com/office/word/2016/wordml/cid" xmlns:w16="http://schemas.microsoft.com/office/word/2018/wordml" xmlns:w16sdtdh="http://schemas.microsoft.com/office/word/2020/wordml/sdtdatahash" xmlns:w16se="http://schemas.microsoft.com/office/word/2015/wordml/symex" xmlns:wpg="http://schemas.microsoft.com/office/word/2010/wordprocessingGroup" xmlns:wpi="http://schemas.microsoft.com/office/word/2010/wordprocessingInk" xmlns:wne="http://schemas.microsoft.com/office/word/2006/wordml" xmlns:wps="http://schemas.microsoft.com/office/word/2010/wordprocessingShape" mc:Ignorable="w14 w15 w16se w16cid w16 w16cex w16sdtdh wp14">
+<w:footnotes xmlns:wpc="http://schemas.microsoft.com/office/word/2010/wordprocessingCanvas" xmlns:cx="http://schemas.microsoft.com/office/drawing/2014/chartex" xmlns:cx1="http://schemas.microsoft.com/office/drawing/2015/9/8/chartex" xmlns:cx2="http://schemas.microsoft.com/office/drawing/2015/10/21/chartex" xmlns:cx3="http://schemas.microsoft.com/office/drawing/2016/5/9/chartex" xmlns:cx4="http://schemas.microsoft.com/office/drawing/2016/5/10/chartex" xmlns:cx5="http://schemas.microsoft.com/office/drawing/2016/5/11/chartex" xmlns:cx6="http://schemas.microsoft.com/office/drawing/2016/5/12/chartex" xmlns:cx7="http://schemas.microsoft.com/office/drawing/2016/5/13/chartex" xmlns:cx8="http://schemas.microsoft.com/office/drawing/2016/5/14/chartex" xmlns:mc="http://schemas.openxmlformats.org/markup-compatibility/2006" xmlns:aink="http://schemas.microsoft.com/office/drawing/2016/ink" xmlns:am3d="http://schemas.microsoft.com/office/drawing/2017/model3d" xmlns:o="urn:schemas-microsoft-com:office:office" xmlns:oel="http://schemas.microsoft.com/office/2019/extlst" xmlns:r="http://schemas.openxmlformats.org/officeDocument/2006/relationships" xmlns:m="http://schemas.openxmlformats.org/officeDocument/2006/math" xmlns:v="urn:schemas-microsoft-com:vml" xmlns:wp14="http://schemas.microsoft.com/office/word/2010/wordprocessingDrawing" xmlns:wp="http://schemas.openxmlformats.org/drawingml/2006/wordprocessingDrawing" xmlns:w10="urn:schemas-microsoft-com:office:word" xmlns:w="http://schemas.openxmlformats.org/wordprocessingml/2006/main" xmlns:w14="http://schemas.microsoft.com/office/word/2010/wordml" xmlns:w15="http://schemas.microsoft.com/office/word/2012/wordml" xmlns:w16cex="http://schemas.microsoft.com/office/word/2018/wordml/cex" xmlns:w16cid="http://schemas.microsoft.com/office/word/2016/wordml/cid" xmlns:w16="http://schemas.microsoft.com/office/word/2018/wordml" xmlns:w16sdtdh="http://schemas.microsoft.com/office/word/2020/wordml/sdtdatahash" xmlns:w16se="http://schemas.microsoft.com/office/word/2015/wordml/symex" xmlns:wpg="http://schemas.microsoft.com/office/word/2010/wordprocessingGroup" xmlns:wpi="http://schemas.microsoft.com/office/word/2010/wordprocessingInk" xmlns:wne="http://schemas.microsoft.com/office/word/2006/wordml" xmlns:wps="http://schemas.microsoft.com/office/word/2010/wordprocessingShape" mc:Ignorable="w14 w15 w16se w16cid w16 w16cex w16sdtdh wp14">
   <w:footnote w:type="separator" w:id="-1">
     <w:p>
       <w:r>
@@ -1061,7 +1057,7 @@
 </file>
 
 <file path=word/header1.xml><?xml version="1.0" encoding="utf-8"?>
-<w:hdr xmlns:wpc="http://schemas.microsoft.com/office/word/2010/wordprocessingCanvas" xmlns:cx="http://schemas.microsoft.com/office/drawing/2014/chartex" xmlns:cx1="http://schemas.microsoft.com/office/drawing/2015/9/8/chartex" xmlns:cx2="http://schemas.microsoft.com/office/drawing/2015/10/21/chartex" xmlns:cx3="http://schemas.microsoft.com/office/drawing/2016/5/9/chartex" xmlns:cx4="http://schemas.microsoft.com/office/drawing/2016/5/10/chartex" xmlns:cx5="http://schemas.microsoft.com/office/drawing/2016/5/11/chartex" xmlns:cx6="http://schemas.microsoft.com/office/drawing/2016/5/12/chartex" xmlns:cx7="http://schemas.microsoft.com/office/drawing/2016/5/13/chartex" xmlns:cx8="http://schemas.microsoft.com/office/drawing/2016/5/14/chartex" xmlns:mc="http://schemas.openxmlformats.org/markup-compatibility/2006" xmlns:aink="http://schemas.microsoft.com/office/drawing/2016/ink" xmlns:am3d="http://schemas.microsoft.com/office/drawing/2017/model3d" xmlns:o="urn:schemas-microsoft-com:office:office" xmlns:r="http://schemas.openxmlformats.org/officeDocument/2006/relationships" xmlns:m="http://schemas.openxmlformats.org/officeDocument/2006/math" xmlns:v="urn:schemas-microsoft-com:vml" xmlns:wp14="http://schemas.microsoft.com/office/word/2010/wordprocessingDrawing" xmlns:wp="http://schemas.openxmlformats.org/drawingml/2006/wordprocessingDrawing" xmlns:w10="urn:schemas-microsoft-com:office:word" xmlns:w="http://schemas.openxmlformats.org/wordprocessingml/2006/main" xmlns:w14="http://schemas.microsoft.com/office/word/2010/wordml" xmlns:w15="http://schemas.microsoft.com/office/word/2012/wordml" xmlns:w16cex="http://schemas.microsoft.com/office/word/2018/wordml/cex" xmlns:w16cid="http://schemas.microsoft.com/office/word/2016/wordml/cid" xmlns:w16="http://schemas.microsoft.com/office/word/2018/wordml" xmlns:w16sdtdh="http://schemas.microsoft.com/office/word/2020/wordml/sdtdatahash" xmlns:w16se="http://schemas.microsoft.com/office/word/2015/wordml/symex" xmlns:wpg="http://schemas.microsoft.com/office/word/2010/wordprocessingGroup" xmlns:wpi="http://schemas.microsoft.com/office/word/2010/wordprocessingInk" xmlns:wne="http://schemas.microsoft.com/office/word/2006/wordml" xmlns:wps="http://schemas.microsoft.com/office/word/2010/wordprocessingShape" mc:Ignorable="w14 w15 w16se w16cid w16 w16cex w16sdtdh wp14">
+<w:hdr xmlns:wpc="http://schemas.microsoft.com/office/word/2010/wordprocessingCanvas" xmlns:cx="http://schemas.microsoft.com/office/drawing/2014/chartex" xmlns:cx1="http://schemas.microsoft.com/office/drawing/2015/9/8/chartex" xmlns:cx2="http://schemas.microsoft.com/office/drawing/2015/10/21/chartex" xmlns:cx3="http://schemas.microsoft.com/office/drawing/2016/5/9/chartex" xmlns:cx4="http://schemas.microsoft.com/office/drawing/2016/5/10/chartex" xmlns:cx5="http://schemas.microsoft.com/office/drawing/2016/5/11/chartex" xmlns:cx6="http://schemas.microsoft.com/office/drawing/2016/5/12/chartex" xmlns:cx7="http://schemas.microsoft.com/office/drawing/2016/5/13/chartex" xmlns:cx8="http://schemas.microsoft.com/office/drawing/2016/5/14/chartex" xmlns:mc="http://schemas.openxmlformats.org/markup-compatibility/2006" xmlns:aink="http://schemas.microsoft.com/office/drawing/2016/ink" xmlns:am3d="http://schemas.microsoft.com/office/drawing/2017/model3d" xmlns:o="urn:schemas-microsoft-com:office:office" xmlns:oel="http://schemas.microsoft.com/office/2019/extlst" xmlns:r="http://schemas.openxmlformats.org/officeDocument/2006/relationships" xmlns:m="http://schemas.openxmlformats.org/officeDocument/2006/math" xmlns:v="urn:schemas-microsoft-com:vml" xmlns:wp14="http://schemas.microsoft.com/office/word/2010/wordprocessingDrawing" xmlns:wp="http://schemas.openxmlformats.org/drawingml/2006/wordprocessingDrawing" xmlns:w10="urn:schemas-microsoft-com:office:word" xmlns:w="http://schemas.openxmlformats.org/wordprocessingml/2006/main" xmlns:w14="http://schemas.microsoft.com/office/word/2010/wordml" xmlns:w15="http://schemas.microsoft.com/office/word/2012/wordml" xmlns:w16cex="http://schemas.microsoft.com/office/word/2018/wordml/cex" xmlns:w16cid="http://schemas.microsoft.com/office/word/2016/wordml/cid" xmlns:w16="http://schemas.microsoft.com/office/word/2018/wordml" xmlns:w16sdtdh="http://schemas.microsoft.com/office/word/2020/wordml/sdtdatahash" xmlns:w16se="http://schemas.microsoft.com/office/word/2015/wordml/symex" xmlns:wpg="http://schemas.microsoft.com/office/word/2010/wordprocessingGroup" xmlns:wpi="http://schemas.microsoft.com/office/word/2010/wordprocessingInk" xmlns:wne="http://schemas.microsoft.com/office/word/2006/wordml" xmlns:wps="http://schemas.microsoft.com/office/word/2010/wordprocessingShape" mc:Ignorable="w14 w15 w16se w16cid w16 w16cex w16sdtdh wp14">
   <w:p>
     <w:pPr>
       <w:pStyle w:val="Header"/>
@@ -1111,7 +1107,7 @@
 </file>
 
 <file path=word/numbering.xml><?xml version="1.0" encoding="utf-8"?>
-<w:numbering xmlns:wpc="http://schemas.microsoft.com/office/word/2010/wordprocessingCanvas" xmlns:cx="http://schemas.microsoft.com/office/drawing/2014/chartex" xmlns:cx1="http://schemas.microsoft.com/office/drawing/2015/9/8/chartex" xmlns:cx2="http://schemas.microsoft.com/office/drawing/2015/10/21/chartex" xmlns:cx3="http://schemas.microsoft.com/office/drawing/2016/5/9/chartex" xmlns:cx4="http://schemas.microsoft.com/office/drawing/2016/5/10/chartex" xmlns:cx5="http://schemas.microsoft.com/office/drawing/2016/5/11/chartex" xmlns:cx6="http://schemas.microsoft.com/office/drawing/2016/5/12/chartex" xmlns:cx7="http://schemas.microsoft.com/office/drawing/2016/5/13/chartex" xmlns:cx8="http://schemas.microsoft.com/office/drawing/2016/5/14/chartex" xmlns:mc="http://schemas.openxmlformats.org/markup-compatibility/2006" xmlns:aink="http://schemas.microsoft.com/office/drawing/2016/ink" xmlns:am3d="http://schemas.microsoft.com/office/drawing/2017/model3d" xmlns:o="urn:schemas-microsoft-com:office:office" xmlns:r="http://schemas.openxmlformats.org/officeDocument/2006/relationships" xmlns:m="http://schemas.openxmlformats.org/officeDocument/2006/math" xmlns:v="urn:schemas-microsoft-com:vml" xmlns:wp14="http://schemas.microsoft.com/office/word/2010/wordprocessingDrawing" xmlns:wp="http://schemas.openxmlformats.org/drawingml/2006/wordprocessingDrawing" xmlns:w10="urn:schemas-microsoft-com:office:word" xmlns:w="http://schemas.openxmlformats.org/wordprocessingml/2006/main" xmlns:w14="http://schemas.microsoft.com/office/word/2010/wordml" xmlns:w15="http://schemas.microsoft.com/office/word/2012/wordml" xmlns:w16cex="http://schemas.microsoft.com/office/word/2018/wordml/cex" xmlns:w16cid="http://schemas.microsoft.com/office/word/2016/wordml/cid" xmlns:w16="http://schemas.microsoft.com/office/word/2018/wordml" xmlns:w16sdtdh="http://schemas.microsoft.com/office/word/2020/wordml/sdtdatahash" xmlns:w16se="http://schemas.microsoft.com/office/word/2015/wordml/symex" xmlns:wpg="http://schemas.microsoft.com/office/word/2010/wordprocessingGroup" xmlns:wpi="http://schemas.microsoft.com/office/word/2010/wordprocessingInk" xmlns:wne="http://schemas.microsoft.com/office/word/2006/wordml" xmlns:wps="http://schemas.microsoft.com/office/word/2010/wordprocessingShape" mc:Ignorable="w14 w15 w16se w16cid w16 w16cex w16sdtdh wp14">
+<w:numbering xmlns:wpc="http://schemas.microsoft.com/office/word/2010/wordprocessingCanvas" xmlns:cx="http://schemas.microsoft.com/office/drawing/2014/chartex" xmlns:cx1="http://schemas.microsoft.com/office/drawing/2015/9/8/chartex" xmlns:cx2="http://schemas.microsoft.com/office/drawing/2015/10/21/chartex" xmlns:cx3="http://schemas.microsoft.com/office/drawing/2016/5/9/chartex" xmlns:cx4="http://schemas.microsoft.com/office/drawing/2016/5/10/chartex" xmlns:cx5="http://schemas.microsoft.com/office/drawing/2016/5/11/chartex" xmlns:cx6="http://schemas.microsoft.com/office/drawing/2016/5/12/chartex" xmlns:cx7="http://schemas.microsoft.com/office/drawing/2016/5/13/chartex" xmlns:cx8="http://schemas.microsoft.com/office/drawing/2016/5/14/chartex" xmlns:mc="http://schemas.openxmlformats.org/markup-compatibility/2006" xmlns:aink="http://schemas.microsoft.com/office/drawing/2016/ink" xmlns:am3d="http://schemas.microsoft.com/office/drawing/2017/model3d" xmlns:o="urn:schemas-microsoft-com:office:office" xmlns:oel="http://schemas.microsoft.com/office/2019/extlst" xmlns:r="http://schemas.openxmlformats.org/officeDocument/2006/relationships" xmlns:m="http://schemas.openxmlformats.org/officeDocument/2006/math" xmlns:v="urn:schemas-microsoft-com:vml" xmlns:wp14="http://schemas.microsoft.com/office/word/2010/wordprocessingDrawing" xmlns:wp="http://schemas.openxmlformats.org/drawingml/2006/wordprocessingDrawing" xmlns:w10="urn:schemas-microsoft-com:office:word" xmlns:w="http://schemas.openxmlformats.org/wordprocessingml/2006/main" xmlns:w14="http://schemas.microsoft.com/office/word/2010/wordml" xmlns:w15="http://schemas.microsoft.com/office/word/2012/wordml" xmlns:w16cex="http://schemas.microsoft.com/office/word/2018/wordml/cex" xmlns:w16cid="http://schemas.microsoft.com/office/word/2016/wordml/cid" xmlns:w16="http://schemas.microsoft.com/office/word/2018/wordml" xmlns:w16sdtdh="http://schemas.microsoft.com/office/word/2020/wordml/sdtdatahash" xmlns:w16se="http://schemas.microsoft.com/office/word/2015/wordml/symex" xmlns:wpg="http://schemas.microsoft.com/office/word/2010/wordprocessingGroup" xmlns:wpi="http://schemas.microsoft.com/office/word/2010/wordprocessingInk" xmlns:wne="http://schemas.microsoft.com/office/word/2006/wordml" xmlns:wps="http://schemas.microsoft.com/office/word/2010/wordprocessingShape" mc:Ignorable="w14 w15 w16se w16cid w16 w16cex w16sdtdh wp14">
   <w:abstractNum w:abstractNumId="0" w15:restartNumberingAfterBreak="0">
     <w:nsid w:val="5F6A4145"/>
     <w:multiLevelType w:val="hybridMultilevel"/>
@@ -1202,6 +1198,119 @@
     </w:lvl>
   </w:abstractNum>
   <w:abstractNum w:abstractNumId="1" w15:restartNumberingAfterBreak="0">
+    <w:nsid w:val="68C50AB4"/>
+    <w:multiLevelType w:val="hybridMultilevel"/>
+    <w:tmpl w:val="B55406D2"/>
+    <w:lvl w:ilvl="0" w:tplc="18090001">
+      <w:start w:val="1"/>
+      <w:numFmt w:val="bullet"/>
+      <w:lvlText w:val=""/>
+      <w:lvlJc w:val="left"/>
+      <w:pPr>
+        <w:ind w:left="1440" w:hanging="360"/>
+      </w:pPr>
+      <w:rPr>
+        <w:rFonts w:ascii="Symbol" w:hAnsi="Symbol" w:hint="default"/>
+      </w:rPr>
+    </w:lvl>
+    <w:lvl w:ilvl="1" w:tplc="18090003" w:tentative="1">
+      <w:start w:val="1"/>
+      <w:numFmt w:val="bullet"/>
+      <w:lvlText w:val="o"/>
+      <w:lvlJc w:val="left"/>
+      <w:pPr>
+        <w:ind w:left="2160" w:hanging="360"/>
+      </w:pPr>
+      <w:rPr>
+        <w:rFonts w:ascii="Courier New" w:hAnsi="Courier New" w:cs="Courier New" w:hint="default"/>
+      </w:rPr>
+    </w:lvl>
+    <w:lvl w:ilvl="2" w:tplc="18090005" w:tentative="1">
+      <w:start w:val="1"/>
+      <w:numFmt w:val="bullet"/>
+      <w:lvlText w:val=""/>
+      <w:lvlJc w:val="left"/>
+      <w:pPr>
+        <w:ind w:left="2880" w:hanging="360"/>
+      </w:pPr>
+      <w:rPr>
+        <w:rFonts w:ascii="Wingdings" w:hAnsi="Wingdings" w:hint="default"/>
+      </w:rPr>
+    </w:lvl>
+    <w:lvl w:ilvl="3" w:tplc="18090001" w:tentative="1">
+      <w:start w:val="1"/>
+      <w:numFmt w:val="bullet"/>
+      <w:lvlText w:val=""/>
+      <w:lvlJc w:val="left"/>
+      <w:pPr>
+        <w:ind w:left="3600" w:hanging="360"/>
+      </w:pPr>
+      <w:rPr>
+        <w:rFonts w:ascii="Symbol" w:hAnsi="Symbol" w:hint="default"/>
+      </w:rPr>
+    </w:lvl>
+    <w:lvl w:ilvl="4" w:tplc="18090003" w:tentative="1">
+      <w:start w:val="1"/>
+      <w:numFmt w:val="bullet"/>
+      <w:lvlText w:val="o"/>
+      <w:lvlJc w:val="left"/>
+      <w:pPr>
+        <w:ind w:left="4320" w:hanging="360"/>
+      </w:pPr>
+      <w:rPr>
+        <w:rFonts w:ascii="Courier New" w:hAnsi="Courier New" w:cs="Courier New" w:hint="default"/>
+      </w:rPr>
+    </w:lvl>
+    <w:lvl w:ilvl="5" w:tplc="18090005" w:tentative="1">
+      <w:start w:val="1"/>
+      <w:numFmt w:val="bullet"/>
+      <w:lvlText w:val=""/>
+      <w:lvlJc w:val="left"/>
+      <w:pPr>
+        <w:ind w:left="5040" w:hanging="360"/>
+      </w:pPr>
+      <w:rPr>
+        <w:rFonts w:ascii="Wingdings" w:hAnsi="Wingdings" w:hint="default"/>
+      </w:rPr>
+    </w:lvl>
+    <w:lvl w:ilvl="6" w:tplc="18090001" w:tentative="1">
+      <w:start w:val="1"/>
+      <w:numFmt w:val="bullet"/>
+      <w:lvlText w:val=""/>
+      <w:lvlJc w:val="left"/>
+      <w:pPr>
+        <w:ind w:left="5760" w:hanging="360"/>
+      </w:pPr>
+      <w:rPr>
+        <w:rFonts w:ascii="Symbol" w:hAnsi="Symbol" w:hint="default"/>
+      </w:rPr>
+    </w:lvl>
+    <w:lvl w:ilvl="7" w:tplc="18090003" w:tentative="1">
+      <w:start w:val="1"/>
+      <w:numFmt w:val="bullet"/>
+      <w:lvlText w:val="o"/>
+      <w:lvlJc w:val="left"/>
+      <w:pPr>
+        <w:ind w:left="6480" w:hanging="360"/>
+      </w:pPr>
+      <w:rPr>
+        <w:rFonts w:ascii="Courier New" w:hAnsi="Courier New" w:cs="Courier New" w:hint="default"/>
+      </w:rPr>
+    </w:lvl>
+    <w:lvl w:ilvl="8" w:tplc="18090005" w:tentative="1">
+      <w:start w:val="1"/>
+      <w:numFmt w:val="bullet"/>
+      <w:lvlText w:val=""/>
+      <w:lvlJc w:val="left"/>
+      <w:pPr>
+        <w:ind w:left="7200" w:hanging="360"/>
+      </w:pPr>
+      <w:rPr>
+        <w:rFonts w:ascii="Wingdings" w:hAnsi="Wingdings" w:hint="default"/>
+      </w:rPr>
+    </w:lvl>
+  </w:abstractNum>
+  <w:abstractNum w:abstractNumId="2" w15:restartNumberingAfterBreak="0">
     <w:nsid w:val="798E008B"/>
     <w:multiLevelType w:val="hybridMultilevel"/>
     <w:tmpl w:val="50A405CA"/>
@@ -1313,7 +1422,7 @@
       </w:rPr>
     </w:lvl>
   </w:abstractNum>
-  <w:abstractNum w:abstractNumId="2" w15:restartNumberingAfterBreak="0">
+  <w:abstractNum w:abstractNumId="3" w15:restartNumberingAfterBreak="0">
     <w:nsid w:val="7D242A4C"/>
     <w:multiLevelType w:val="hybridMultilevel"/>
     <w:tmpl w:val="031C809E"/>
@@ -1426,14 +1535,17 @@
       </w:rPr>
     </w:lvl>
   </w:abstractNum>
-  <w:num w:numId="1">
-    <w:abstractNumId w:val="1"/>
-  </w:num>
-  <w:num w:numId="2">
+  <w:num w:numId="1" w16cid:durableId="941181081">
     <w:abstractNumId w:val="2"/>
   </w:num>
-  <w:num w:numId="3">
+  <w:num w:numId="2" w16cid:durableId="2091459876">
+    <w:abstractNumId w:val="3"/>
+  </w:num>
+  <w:num w:numId="3" w16cid:durableId="1540821251">
     <w:abstractNumId w:val="0"/>
+  </w:num>
+  <w:num w:numId="4" w16cid:durableId="1615139613">
+    <w:abstractNumId w:val="1"/>
   </w:num>
 </w:numbering>
 </file>
@@ -1557,6 +1669,7 @@
     <w:lsdException w:name="HTML Sample" w:semiHidden="1" w:unhideWhenUsed="1"/>
     <w:lsdException w:name="HTML Typewriter" w:semiHidden="1" w:unhideWhenUsed="1"/>
     <w:lsdException w:name="HTML Variable" w:semiHidden="1" w:unhideWhenUsed="1"/>
+    <w:lsdException w:name="Normal Table" w:semiHidden="1" w:unhideWhenUsed="1"/>
     <w:lsdException w:name="annotation subject" w:semiHidden="1" w:unhideWhenUsed="1"/>
     <w:lsdException w:name="No List" w:semiHidden="1" w:unhideWhenUsed="1"/>
     <w:lsdException w:name="Outline List 1" w:semiHidden="1" w:unhideWhenUsed="1"/>
@@ -1603,8 +1716,10 @@
     <w:lsdException w:name="Table Subtle 2" w:semiHidden="1" w:unhideWhenUsed="1"/>
     <w:lsdException w:name="Table Web 1" w:semiHidden="1" w:unhideWhenUsed="1"/>
     <w:lsdException w:name="Table Web 2" w:semiHidden="1" w:unhideWhenUsed="1"/>
+    <w:lsdException w:name="Table Web 3" w:semiHidden="1" w:unhideWhenUsed="1"/>
     <w:lsdException w:name="Balloon Text" w:semiHidden="1" w:unhideWhenUsed="1"/>
     <w:lsdException w:name="Table Grid" w:uiPriority="59"/>
+    <w:lsdException w:name="Table Theme" w:semiHidden="1" w:unhideWhenUsed="1"/>
     <w:lsdException w:name="Placeholder Text" w:semiHidden="1"/>
     <w:lsdException w:name="No Spacing" w:uiPriority="1" w:qFormat="1"/>
     <w:lsdException w:name="Light Shading" w:uiPriority="60"/>

</xml_diff>